<commit_message>
feat: site mobile header - add CSS to lay the site header
</commit_message>
<xml_diff>
--- a/C-WT-AT2-POR-Phase-2.docx
+++ b/C-WT-AT2-POR-Phase-2.docx
@@ -14718,7 +14718,14 @@
               <w:t>(2 – 4 sentences)</w:t>
             </w:r>
           </w:p>
-          <w:p/>
+          <w:p>
+            <w:r>
+              <w:t xml:space="preserve">I just Necolas-normalize.css. I chose this css reset/normalisation type as I understood it best and was easy to read. Using this style also worked well with my current </w:t>
+            </w:r>
+            <w:r>
+              <w:t>css file.</w:t>
+            </w:r>
+          </w:p>
           <w:p/>
           <w:p/>
           <w:p>
@@ -14749,7 +14756,45 @@
               <w:t>)</w:t>
             </w:r>
           </w:p>
-          <w:p/>
+          <w:p>
+            <w:r>
+              <w:drawing>
+                <wp:inline distT="0" distB="0" distL="0" distR="0" wp14:anchorId="6E5FB724" wp14:editId="6901D99C">
+                  <wp:extent cx="4429743" cy="276264"/>
+                  <wp:effectExtent l="0" t="0" r="0" b="9525"/>
+                  <wp:docPr id="1420256817" name="Picture 1"/>
+                  <wp:cNvGraphicFramePr>
+                    <a:graphicFrameLocks xmlns:a="http://schemas.openxmlformats.org/drawingml/2006/main" noChangeAspect="1"/>
+                  </wp:cNvGraphicFramePr>
+                  <a:graphic xmlns:a="http://schemas.openxmlformats.org/drawingml/2006/main">
+                    <a:graphicData uri="http://schemas.openxmlformats.org/drawingml/2006/picture">
+                      <pic:pic xmlns:pic="http://schemas.openxmlformats.org/drawingml/2006/picture">
+                        <pic:nvPicPr>
+                          <pic:cNvPr id="1420256817" name=""/>
+                          <pic:cNvPicPr/>
+                        </pic:nvPicPr>
+                        <pic:blipFill>
+                          <a:blip r:embed="rId20"/>
+                          <a:stretch>
+                            <a:fillRect/>
+                          </a:stretch>
+                        </pic:blipFill>
+                        <pic:spPr>
+                          <a:xfrm>
+                            <a:off x="0" y="0"/>
+                            <a:ext cx="4429743" cy="276264"/>
+                          </a:xfrm>
+                          <a:prstGeom prst="rect">
+                            <a:avLst/>
+                          </a:prstGeom>
+                        </pic:spPr>
+                      </pic:pic>
+                    </a:graphicData>
+                  </a:graphic>
+                </wp:inline>
+              </w:drawing>
+            </w:r>
+          </w:p>
           <w:p/>
           <w:p/>
           <w:p>
@@ -14774,7 +14819,45 @@
               <w:t>code snippet)</w:t>
             </w:r>
           </w:p>
-          <w:p/>
+          <w:p>
+            <w:r>
+              <w:drawing>
+                <wp:inline distT="0" distB="0" distL="0" distR="0" wp14:anchorId="03C67731" wp14:editId="6FD73B2F">
+                  <wp:extent cx="5286375" cy="959485"/>
+                  <wp:effectExtent l="0" t="0" r="9525" b="0"/>
+                  <wp:docPr id="690307809" name="Picture 1"/>
+                  <wp:cNvGraphicFramePr>
+                    <a:graphicFrameLocks xmlns:a="http://schemas.openxmlformats.org/drawingml/2006/main" noChangeAspect="1"/>
+                  </wp:cNvGraphicFramePr>
+                  <a:graphic xmlns:a="http://schemas.openxmlformats.org/drawingml/2006/main">
+                    <a:graphicData uri="http://schemas.openxmlformats.org/drawingml/2006/picture">
+                      <pic:pic xmlns:pic="http://schemas.openxmlformats.org/drawingml/2006/picture">
+                        <pic:nvPicPr>
+                          <pic:cNvPr id="690307809" name=""/>
+                          <pic:cNvPicPr/>
+                        </pic:nvPicPr>
+                        <pic:blipFill>
+                          <a:blip r:embed="rId21"/>
+                          <a:stretch>
+                            <a:fillRect/>
+                          </a:stretch>
+                        </pic:blipFill>
+                        <pic:spPr>
+                          <a:xfrm>
+                            <a:off x="0" y="0"/>
+                            <a:ext cx="5286375" cy="959485"/>
+                          </a:xfrm>
+                          <a:prstGeom prst="rect">
+                            <a:avLst/>
+                          </a:prstGeom>
+                        </pic:spPr>
+                      </pic:pic>
+                    </a:graphicData>
+                  </a:graphic>
+                </wp:inline>
+              </w:drawing>
+            </w:r>
+          </w:p>
           <w:p/>
           <w:p>
             <w:pPr>
@@ -14784,7 +14867,40 @@
               <w:t>What is the Commit message you used?</w:t>
             </w:r>
           </w:p>
-          <w:p/>
+          <w:p>
+            <w:hyperlink r:id="rId22" w:tooltip="adding phase-1 html file to phase-2" w:history="1">
+              <w:r>
+                <w:rPr>
+                  <w:rStyle w:val="Hyperlink"/>
+                  <w:rFonts w:ascii="Segoe UI" w:hAnsi="Segoe UI" w:cs="Segoe UI"/>
+                  <w:sz w:val="21"/>
+                  <w:szCs w:val="21"/>
+                  <w:shd w:val="clear" w:color="auto" w:fill="F6F8FA"/>
+                </w:rPr>
+                <w:t>adding phase-1 html file to phas</w:t>
+              </w:r>
+              <w:r>
+                <w:rPr>
+                  <w:rStyle w:val="Hyperlink"/>
+                  <w:rFonts w:ascii="Segoe UI" w:hAnsi="Segoe UI" w:cs="Segoe UI"/>
+                  <w:sz w:val="21"/>
+                  <w:szCs w:val="21"/>
+                  <w:shd w:val="clear" w:color="auto" w:fill="F6F8FA"/>
+                </w:rPr>
+                <w:t>e</w:t>
+              </w:r>
+              <w:r>
+                <w:rPr>
+                  <w:rStyle w:val="Hyperlink"/>
+                  <w:rFonts w:ascii="Segoe UI" w:hAnsi="Segoe UI" w:cs="Segoe UI"/>
+                  <w:sz w:val="21"/>
+                  <w:szCs w:val="21"/>
+                  <w:shd w:val="clear" w:color="auto" w:fill="F6F8FA"/>
+                </w:rPr>
+                <w:t>-2</w:t>
+              </w:r>
+            </w:hyperlink>
+          </w:p>
           <w:p/>
           <w:p/>
           <w:p/>
@@ -14907,7 +15023,7 @@
                           <pic:cNvPicPr/>
                         </pic:nvPicPr>
                         <pic:blipFill>
-                          <a:blip r:embed="rId20" cstate="print">
+                          <a:blip r:embed="rId23" cstate="print">
                             <a:extLst>
                               <a:ext uri="{28A0092B-C50C-407E-A947-70E740481C1C}">
                                 <a14:useLocalDpi xmlns:a14="http://schemas.microsoft.com/office/drawing/2010/main" val="0"/>
@@ -15114,7 +15230,7 @@
                           <pic:cNvPicPr/>
                         </pic:nvPicPr>
                         <pic:blipFill>
-                          <a:blip r:embed="rId21" cstate="print">
+                          <a:blip r:embed="rId24" cstate="print">
                             <a:extLst>
                               <a:ext uri="{28A0092B-C50C-407E-A947-70E740481C1C}">
                                 <a14:useLocalDpi xmlns:a14="http://schemas.microsoft.com/office/drawing/2010/main" val="0"/>
@@ -15336,7 +15452,7 @@
                           <pic:cNvPicPr/>
                         </pic:nvPicPr>
                         <pic:blipFill>
-                          <a:blip r:embed="rId22" cstate="print">
+                          <a:blip r:embed="rId25" cstate="print">
                             <a:extLst>
                               <a:ext uri="{28A0092B-C50C-407E-A947-70E740481C1C}">
                                 <a14:useLocalDpi xmlns:a14="http://schemas.microsoft.com/office/drawing/2010/main" val="0"/>
@@ -15548,7 +15664,7 @@
                           <pic:cNvPicPr/>
                         </pic:nvPicPr>
                         <pic:blipFill>
-                          <a:blip r:embed="rId23" cstate="print">
+                          <a:blip r:embed="rId26" cstate="print">
                             <a:extLst>
                               <a:ext uri="{28A0092B-C50C-407E-A947-70E740481C1C}">
                                 <a14:useLocalDpi xmlns:a14="http://schemas.microsoft.com/office/drawing/2010/main" val="0"/>
@@ -15600,7 +15716,7 @@
                           <pic:cNvPicPr/>
                         </pic:nvPicPr>
                         <pic:blipFill>
-                          <a:blip r:embed="rId24" cstate="print">
+                          <a:blip r:embed="rId27" cstate="print">
                             <a:extLst>
                               <a:ext uri="{28A0092B-C50C-407E-A947-70E740481C1C}">
                                 <a14:useLocalDpi xmlns:a14="http://schemas.microsoft.com/office/drawing/2010/main" val="0"/>
@@ -15652,7 +15768,7 @@
                           <pic:cNvPicPr/>
                         </pic:nvPicPr>
                         <pic:blipFill>
-                          <a:blip r:embed="rId25" cstate="print">
+                          <a:blip r:embed="rId28" cstate="print">
                             <a:extLst>
                               <a:ext uri="{28A0092B-C50C-407E-A947-70E740481C1C}">
                                 <a14:useLocalDpi xmlns:a14="http://schemas.microsoft.com/office/drawing/2010/main" val="0"/>
@@ -15850,7 +15966,7 @@
                           <pic:cNvPicPr/>
                         </pic:nvPicPr>
                         <pic:blipFill>
-                          <a:blip r:embed="rId26" cstate="print">
+                          <a:blip r:embed="rId29" cstate="print">
                             <a:extLst>
                               <a:ext uri="{28A0092B-C50C-407E-A947-70E740481C1C}">
                                 <a14:useLocalDpi xmlns:a14="http://schemas.microsoft.com/office/drawing/2010/main" val="0"/>
@@ -17853,7 +17969,7 @@
           <w:szCs w:val="22"/>
         </w:rPr>
       </w:pPr>
-      <w:hyperlink r:id="rId27" w:history="1">
+      <w:hyperlink r:id="rId30" w:history="1">
         <w:r>
           <w:rPr>
             <w:rStyle w:val="Hyperlink"/>
@@ -17874,7 +17990,7 @@
           <w:szCs w:val="22"/>
         </w:rPr>
       </w:pPr>
-      <w:hyperlink r:id="rId28" w:history="1">
+      <w:hyperlink r:id="rId31" w:history="1">
         <w:r>
           <w:rPr>
             <w:rStyle w:val="Hyperlink"/>
@@ -17895,7 +18011,7 @@
           <w:szCs w:val="22"/>
         </w:rPr>
       </w:pPr>
-      <w:hyperlink r:id="rId29" w:history="1">
+      <w:hyperlink r:id="rId32" w:history="1">
         <w:r>
           <w:rPr>
             <w:rStyle w:val="Hyperlink"/>
@@ -17948,7 +18064,7 @@
           <w:szCs w:val="22"/>
         </w:rPr>
       </w:pPr>
-      <w:hyperlink r:id="rId30" w:history="1">
+      <w:hyperlink r:id="rId33" w:history="1">
         <w:r>
           <w:rPr>
             <w:rStyle w:val="Hyperlink"/>
@@ -17969,7 +18085,7 @@
           <w:szCs w:val="22"/>
         </w:rPr>
       </w:pPr>
-      <w:hyperlink r:id="rId31" w:history="1">
+      <w:hyperlink r:id="rId34" w:history="1">
         <w:r>
           <w:rPr>
             <w:rStyle w:val="Hyperlink"/>
@@ -18028,7 +18144,7 @@
           <w:u w:val="none"/>
         </w:rPr>
       </w:pPr>
-      <w:hyperlink r:id="rId32" w:history="1">
+      <w:hyperlink r:id="rId35" w:history="1">
         <w:r>
           <w:rPr>
             <w:rStyle w:val="Hyperlink"/>
@@ -18089,7 +18205,7 @@
           <w:szCs w:val="22"/>
         </w:rPr>
       </w:pPr>
-      <w:hyperlink r:id="rId33" w:history="1">
+      <w:hyperlink r:id="rId36" w:history="1">
         <w:r>
           <w:rPr>
             <w:rStyle w:val="Hyperlink"/>
@@ -18872,7 +18988,7 @@
             <wp:cNvGraphicFramePr/>
             <a:graphic xmlns:a="http://schemas.openxmlformats.org/drawingml/2006/main">
               <a:graphicData uri="http://schemas.openxmlformats.org/drawingml/2006/diagram">
-                <dgm:relIds xmlns:dgm="http://schemas.openxmlformats.org/drawingml/2006/diagram" xmlns:r="http://schemas.openxmlformats.org/officeDocument/2006/relationships" r:dm="rId34" r:lo="rId35" r:qs="rId36" r:cs="rId37"/>
+                <dgm:relIds xmlns:dgm="http://schemas.openxmlformats.org/drawingml/2006/diagram" xmlns:r="http://schemas.openxmlformats.org/officeDocument/2006/relationships" r:dm="rId37" r:lo="rId38" r:qs="rId39" r:cs="rId40"/>
               </a:graphicData>
             </a:graphic>
           </wp:inline>
@@ -18996,7 +19112,7 @@
                     <pic:cNvPicPr/>
                   </pic:nvPicPr>
                   <pic:blipFill>
-                    <a:blip r:embed="rId39" cstate="print">
+                    <a:blip r:embed="rId42" cstate="print">
                       <a:extLst>
                         <a:ext uri="{28A0092B-C50C-407E-A947-70E740481C1C}">
                           <a14:useLocalDpi xmlns:a14="http://schemas.microsoft.com/office/drawing/2010/main" val="0"/>
@@ -19045,7 +19161,7 @@
                     <pic:cNvPicPr/>
                   </pic:nvPicPr>
                   <pic:blipFill>
-                    <a:blip r:embed="rId40" cstate="print">
+                    <a:blip r:embed="rId43" cstate="print">
                       <a:extLst>
                         <a:ext uri="{28A0092B-C50C-407E-A947-70E740481C1C}">
                           <a14:useLocalDpi xmlns:a14="http://schemas.microsoft.com/office/drawing/2010/main" val="0"/>
@@ -19128,7 +19244,7 @@
                     <pic:cNvPicPr/>
                   </pic:nvPicPr>
                   <pic:blipFill>
-                    <a:blip r:embed="rId41" cstate="print">
+                    <a:blip r:embed="rId44" cstate="print">
                       <a:extLst>
                         <a:ext uri="{28A0092B-C50C-407E-A947-70E740481C1C}">
                           <a14:useLocalDpi xmlns:a14="http://schemas.microsoft.com/office/drawing/2010/main" val="0"/>
@@ -19177,7 +19293,7 @@
                     <pic:cNvPicPr/>
                   </pic:nvPicPr>
                   <pic:blipFill>
-                    <a:blip r:embed="rId42" cstate="print">
+                    <a:blip r:embed="rId45" cstate="print">
                       <a:extLst>
                         <a:ext uri="{28A0092B-C50C-407E-A947-70E740481C1C}">
                           <a14:useLocalDpi xmlns:a14="http://schemas.microsoft.com/office/drawing/2010/main" val="0"/>
@@ -19225,7 +19341,7 @@
                     <pic:cNvPicPr/>
                   </pic:nvPicPr>
                   <pic:blipFill>
-                    <a:blip r:embed="rId43" cstate="print">
+                    <a:blip r:embed="rId46" cstate="print">
                       <a:extLst>
                         <a:ext uri="{28A0092B-C50C-407E-A947-70E740481C1C}">
                           <a14:useLocalDpi xmlns:a14="http://schemas.microsoft.com/office/drawing/2010/main" val="0"/>
@@ -19274,7 +19390,7 @@
                     <pic:cNvPicPr/>
                   </pic:nvPicPr>
                   <pic:blipFill>
-                    <a:blip r:embed="rId44" cstate="print">
+                    <a:blip r:embed="rId47" cstate="print">
                       <a:extLst>
                         <a:ext uri="{28A0092B-C50C-407E-A947-70E740481C1C}">
                           <a14:useLocalDpi xmlns:a14="http://schemas.microsoft.com/office/drawing/2010/main" val="0"/>
@@ -19347,7 +19463,7 @@
                     <pic:cNvPicPr/>
                   </pic:nvPicPr>
                   <pic:blipFill rotWithShape="1">
-                    <a:blip r:embed="rId45" cstate="print">
+                    <a:blip r:embed="rId48" cstate="print">
                       <a:extLst>
                         <a:ext uri="{28A0092B-C50C-407E-A947-70E740481C1C}">
                           <a14:useLocalDpi xmlns:a14="http://schemas.microsoft.com/office/drawing/2010/main" val="0"/>
@@ -19415,7 +19531,7 @@
                     <pic:cNvPicPr/>
                   </pic:nvPicPr>
                   <pic:blipFill>
-                    <a:blip r:embed="rId46" cstate="print">
+                    <a:blip r:embed="rId49" cstate="print">
                       <a:extLst>
                         <a:ext uri="{28A0092B-C50C-407E-A947-70E740481C1C}">
                           <a14:useLocalDpi xmlns:a14="http://schemas.microsoft.com/office/drawing/2010/main" val="0"/>
@@ -19478,7 +19594,7 @@
                     <pic:cNvPicPr/>
                   </pic:nvPicPr>
                   <pic:blipFill>
-                    <a:blip r:embed="rId47" cstate="print">
+                    <a:blip r:embed="rId50" cstate="print">
                       <a:extLst>
                         <a:ext uri="{28A0092B-C50C-407E-A947-70E740481C1C}">
                           <a14:useLocalDpi xmlns:a14="http://schemas.microsoft.com/office/drawing/2010/main" val="0"/>
@@ -19536,7 +19652,7 @@
                     <pic:cNvPicPr/>
                   </pic:nvPicPr>
                   <pic:blipFill>
-                    <a:blip r:embed="rId48" cstate="print">
+                    <a:blip r:embed="rId51" cstate="print">
                       <a:extLst>
                         <a:ext uri="{28A0092B-C50C-407E-A947-70E740481C1C}">
                           <a14:useLocalDpi xmlns:a14="http://schemas.microsoft.com/office/drawing/2010/main" val="0"/>
@@ -19596,7 +19712,7 @@
                     <pic:cNvPicPr/>
                   </pic:nvPicPr>
                   <pic:blipFill rotWithShape="1">
-                    <a:blip r:embed="rId26" cstate="print">
+                    <a:blip r:embed="rId29" cstate="print">
                       <a:extLst>
                         <a:ext uri="{28A0092B-C50C-407E-A947-70E740481C1C}">
                           <a14:useLocalDpi xmlns:a14="http://schemas.microsoft.com/office/drawing/2010/main" val="0"/>
@@ -19661,7 +19777,7 @@
                     <pic:cNvPicPr/>
                   </pic:nvPicPr>
                   <pic:blipFill rotWithShape="1">
-                    <a:blip r:embed="rId26" cstate="print">
+                    <a:blip r:embed="rId29" cstate="print">
                       <a:extLst>
                         <a:ext uri="{28A0092B-C50C-407E-A947-70E740481C1C}">
                           <a14:useLocalDpi xmlns:a14="http://schemas.microsoft.com/office/drawing/2010/main" val="0"/>
@@ -19697,8 +19813,8 @@
     </w:p>
     <w:p/>
     <w:sectPr>
-      <w:headerReference w:type="default" r:id="rId49"/>
-      <w:footerReference w:type="default" r:id="rId50"/>
+      <w:headerReference w:type="default" r:id="rId52"/>
+      <w:footerReference w:type="default" r:id="rId53"/>
       <w:type w:val="continuous"/>
       <w:pgSz w:w="11906" w:h="16838" w:code="9"/>
       <w:pgMar w:top="851" w:right="851" w:bottom="851" w:left="851" w:header="567" w:footer="342" w:gutter="0"/>
@@ -31168,7 +31284,7 @@
   <dgm:whole/>
   <dgm:extLst>
     <a:ext uri="http://schemas.microsoft.com/office/drawing/2008/diagram">
-      <dsp:dataModelExt xmlns:dsp="http://schemas.microsoft.com/office/drawing/2008/diagram" relId="rId38" minVer="http://schemas.openxmlformats.org/drawingml/2006/diagram"/>
+      <dsp:dataModelExt xmlns:dsp="http://schemas.microsoft.com/office/drawing/2008/diagram" relId="rId41" minVer="http://schemas.openxmlformats.org/drawingml/2006/diagram"/>
     </a:ext>
   </dgm:extLst>
 </dgm:dataModel>

</xml_diff>

<commit_message>
Chore: lecturer asked to fix missing index.html in phase 2
</commit_message>
<xml_diff>
--- a/C-WT-AT2-POR-Phase-2.docx
+++ b/C-WT-AT2-POR-Phase-2.docx
@@ -16370,7 +16370,10 @@
               </w:numPr>
             </w:pPr>
             <w:r>
-              <w:t>…</w:t>
+              <w:t xml:space="preserve">using </w:t>
+            </w:r>
+            <w:r>
+              <w:t>css selectors</w:t>
             </w:r>
           </w:p>
           <w:p>
@@ -16382,7 +16385,10 @@
               </w:numPr>
             </w:pPr>
             <w:r>
-              <w:t>…</w:t>
+              <w:t xml:space="preserve">using </w:t>
+            </w:r>
+            <w:r>
+              <w:t>grid layout</w:t>
             </w:r>
           </w:p>
           <w:p>
@@ -16394,7 +16400,7 @@
               </w:numPr>
             </w:pPr>
             <w:r>
-              <w:t>…</w:t>
+              <w:t>using Pseudo-classes</w:t>
             </w:r>
           </w:p>
           <w:p>
@@ -16406,7 +16412,7 @@
               </w:numPr>
             </w:pPr>
             <w:r>
-              <w:t>…</w:t>
+              <w:t>min/max dimensions</w:t>
             </w:r>
           </w:p>
           <w:p>
@@ -16501,7 +16507,10 @@
               <w:textAlignment w:val="baseline"/>
             </w:pPr>
             <w:r>
-              <w:t>…</w:t>
+              <w:t xml:space="preserve">By using selectors i.e. html or body or ID selectors #header or #nav </w:t>
+            </w:r>
+            <w:r>
+              <w:t>to target specific HTML sections</w:t>
             </w:r>
           </w:p>
           <w:p>
@@ -16603,7 +16612,7 @@
               <w:textAlignment w:val="baseline"/>
             </w:pPr>
             <w:r>
-              <w:t>…</w:t>
+              <w:t>Using a grid layout to create the article and aside layout in the main section</w:t>
             </w:r>
           </w:p>
           <w:p>
@@ -16705,7 +16714,13 @@
               <w:textAlignment w:val="baseline"/>
             </w:pPr>
             <w:r>
-              <w:t>…</w:t>
+              <w:t xml:space="preserve">Using Pseudo-classes i.e. :hover to create a conditional style </w:t>
+            </w:r>
+            <w:r>
+              <w:t>i.e if a link is hovered over change colo</w:t>
+            </w:r>
+            <w:r>
+              <w:t>ur</w:t>
             </w:r>
           </w:p>
           <w:p>
@@ -16806,7 +16821,7 @@
               <w:textAlignment w:val="baseline"/>
             </w:pPr>
             <w:r>
-              <w:t>…</w:t>
+              <w:t>Setting min and max dimensions so that the styling doesn’t go above or below the set dimensions</w:t>
             </w:r>
           </w:p>
           <w:p>
@@ -17013,6 +17028,7 @@
                 <w:sz w:val="48"/>
                 <w:szCs w:val="48"/>
               </w:rPr>
+              <w:lastRenderedPageBreak/>
               <w:t>A0</w:t>
             </w:r>
             <w:r>
@@ -17071,6 +17087,43 @@
               <w:spacing w:line="312" w:lineRule="auto"/>
               <w:textAlignment w:val="baseline"/>
             </w:pPr>
+            <w:r>
+              <w:drawing>
+                <wp:inline distT="0" distB="0" distL="0" distR="0" wp14:anchorId="279EA042" wp14:editId="0B76C278">
+                  <wp:extent cx="5286375" cy="2806700"/>
+                  <wp:effectExtent l="0" t="0" r="9525" b="0"/>
+                  <wp:docPr id="1307288449" name="Picture 1"/>
+                  <wp:cNvGraphicFramePr>
+                    <a:graphicFrameLocks xmlns:a="http://schemas.openxmlformats.org/drawingml/2006/main" noChangeAspect="1"/>
+                  </wp:cNvGraphicFramePr>
+                  <a:graphic xmlns:a="http://schemas.openxmlformats.org/drawingml/2006/main">
+                    <a:graphicData uri="http://schemas.openxmlformats.org/drawingml/2006/picture">
+                      <pic:pic xmlns:pic="http://schemas.openxmlformats.org/drawingml/2006/picture">
+                        <pic:nvPicPr>
+                          <pic:cNvPr id="1307288449" name=""/>
+                          <pic:cNvPicPr/>
+                        </pic:nvPicPr>
+                        <pic:blipFill>
+                          <a:blip r:embed="rId30"/>
+                          <a:stretch>
+                            <a:fillRect/>
+                          </a:stretch>
+                        </pic:blipFill>
+                        <pic:spPr>
+                          <a:xfrm>
+                            <a:off x="0" y="0"/>
+                            <a:ext cx="5286375" cy="2806700"/>
+                          </a:xfrm>
+                          <a:prstGeom prst="rect">
+                            <a:avLst/>
+                          </a:prstGeom>
+                        </pic:spPr>
+                      </pic:pic>
+                    </a:graphicData>
+                  </a:graphic>
+                </wp:inline>
+              </w:drawing>
+            </w:r>
           </w:p>
           <w:p>
             <w:pPr>
@@ -17083,6 +17136,43 @@
               <w:spacing w:line="312" w:lineRule="auto"/>
               <w:textAlignment w:val="baseline"/>
             </w:pPr>
+            <w:r>
+              <w:drawing>
+                <wp:inline distT="0" distB="0" distL="0" distR="0" wp14:anchorId="2D96A03D" wp14:editId="068E123D">
+                  <wp:extent cx="5286375" cy="2797175"/>
+                  <wp:effectExtent l="0" t="0" r="9525" b="3175"/>
+                  <wp:docPr id="1162927991" name="Picture 1"/>
+                  <wp:cNvGraphicFramePr>
+                    <a:graphicFrameLocks xmlns:a="http://schemas.openxmlformats.org/drawingml/2006/main" noChangeAspect="1"/>
+                  </wp:cNvGraphicFramePr>
+                  <a:graphic xmlns:a="http://schemas.openxmlformats.org/drawingml/2006/main">
+                    <a:graphicData uri="http://schemas.openxmlformats.org/drawingml/2006/picture">
+                      <pic:pic xmlns:pic="http://schemas.openxmlformats.org/drawingml/2006/picture">
+                        <pic:nvPicPr>
+                          <pic:cNvPr id="1162927991" name=""/>
+                          <pic:cNvPicPr/>
+                        </pic:nvPicPr>
+                        <pic:blipFill>
+                          <a:blip r:embed="rId31"/>
+                          <a:stretch>
+                            <a:fillRect/>
+                          </a:stretch>
+                        </pic:blipFill>
+                        <pic:spPr>
+                          <a:xfrm>
+                            <a:off x="0" y="0"/>
+                            <a:ext cx="5286375" cy="2797175"/>
+                          </a:xfrm>
+                          <a:prstGeom prst="rect">
+                            <a:avLst/>
+                          </a:prstGeom>
+                        </pic:spPr>
+                      </pic:pic>
+                    </a:graphicData>
+                  </a:graphic>
+                </wp:inline>
+              </w:drawing>
+            </w:r>
           </w:p>
           <w:p>
             <w:pPr>
@@ -17121,6 +17211,7 @@
                 <w:sz w:val="48"/>
                 <w:szCs w:val="48"/>
               </w:rPr>
+              <w:lastRenderedPageBreak/>
               <w:t>0</w:t>
             </w:r>
             <w:r>
@@ -17265,7 +17356,11 @@
               <w:t>Which browser is this screenshot from?</w:t>
             </w:r>
           </w:p>
-          <w:p/>
+          <w:p>
+            <w:r>
+              <w:t>Google Chrome</w:t>
+            </w:r>
+          </w:p>
           <w:p/>
           <w:p>
             <w:pPr>
@@ -17280,6 +17375,43 @@
               <w:spacing w:line="312" w:lineRule="auto"/>
               <w:textAlignment w:val="baseline"/>
             </w:pPr>
+            <w:r>
+              <w:drawing>
+                <wp:inline distT="0" distB="0" distL="0" distR="0" wp14:anchorId="279DB4BD" wp14:editId="682B7D51">
+                  <wp:extent cx="5286375" cy="2677160"/>
+                  <wp:effectExtent l="0" t="0" r="9525" b="8890"/>
+                  <wp:docPr id="1635075325" name="Picture 1"/>
+                  <wp:cNvGraphicFramePr>
+                    <a:graphicFrameLocks xmlns:a="http://schemas.openxmlformats.org/drawingml/2006/main" noChangeAspect="1"/>
+                  </wp:cNvGraphicFramePr>
+                  <a:graphic xmlns:a="http://schemas.openxmlformats.org/drawingml/2006/main">
+                    <a:graphicData uri="http://schemas.openxmlformats.org/drawingml/2006/picture">
+                      <pic:pic xmlns:pic="http://schemas.openxmlformats.org/drawingml/2006/picture">
+                        <pic:nvPicPr>
+                          <pic:cNvPr id="1635075325" name=""/>
+                          <pic:cNvPicPr/>
+                        </pic:nvPicPr>
+                        <pic:blipFill>
+                          <a:blip r:embed="rId32"/>
+                          <a:stretch>
+                            <a:fillRect/>
+                          </a:stretch>
+                        </pic:blipFill>
+                        <pic:spPr>
+                          <a:xfrm>
+                            <a:off x="0" y="0"/>
+                            <a:ext cx="5286375" cy="2677160"/>
+                          </a:xfrm>
+                          <a:prstGeom prst="rect">
+                            <a:avLst/>
+                          </a:prstGeom>
+                        </pic:spPr>
+                      </pic:pic>
+                    </a:graphicData>
+                  </a:graphic>
+                </wp:inline>
+              </w:drawing>
+            </w:r>
           </w:p>
           <w:p>
             <w:pPr>
@@ -17287,7 +17419,45 @@
               <w:textAlignment w:val="baseline"/>
             </w:pPr>
           </w:p>
-          <w:p/>
+          <w:p>
+            <w:r>
+              <w:drawing>
+                <wp:inline distT="0" distB="0" distL="0" distR="0" wp14:anchorId="35089B45" wp14:editId="263978C0">
+                  <wp:extent cx="5286375" cy="2527300"/>
+                  <wp:effectExtent l="0" t="0" r="9525" b="6350"/>
+                  <wp:docPr id="1576611148" name="Picture 1"/>
+                  <wp:cNvGraphicFramePr>
+                    <a:graphicFrameLocks xmlns:a="http://schemas.openxmlformats.org/drawingml/2006/main" noChangeAspect="1"/>
+                  </wp:cNvGraphicFramePr>
+                  <a:graphic xmlns:a="http://schemas.openxmlformats.org/drawingml/2006/main">
+                    <a:graphicData uri="http://schemas.openxmlformats.org/drawingml/2006/picture">
+                      <pic:pic xmlns:pic="http://schemas.openxmlformats.org/drawingml/2006/picture">
+                        <pic:nvPicPr>
+                          <pic:cNvPr id="1576611148" name=""/>
+                          <pic:cNvPicPr/>
+                        </pic:nvPicPr>
+                        <pic:blipFill>
+                          <a:blip r:embed="rId33"/>
+                          <a:stretch>
+                            <a:fillRect/>
+                          </a:stretch>
+                        </pic:blipFill>
+                        <pic:spPr>
+                          <a:xfrm>
+                            <a:off x="0" y="0"/>
+                            <a:ext cx="5286375" cy="2527300"/>
+                          </a:xfrm>
+                          <a:prstGeom prst="rect">
+                            <a:avLst/>
+                          </a:prstGeom>
+                        </pic:spPr>
+                      </pic:pic>
+                    </a:graphicData>
+                  </a:graphic>
+                </wp:inline>
+              </w:drawing>
+            </w:r>
+          </w:p>
         </w:tc>
       </w:tr>
       <w:tr>
@@ -17318,6 +17488,7 @@
                 <w:sz w:val="48"/>
                 <w:szCs w:val="48"/>
               </w:rPr>
+              <w:lastRenderedPageBreak/>
               <w:t>A0</w:t>
             </w:r>
             <w:r>
@@ -17353,7 +17524,11 @@
               <w:t>Which browser is this screenshot from?</w:t>
             </w:r>
           </w:p>
-          <w:p/>
+          <w:p>
+            <w:r>
+              <w:t>Mozilla Firefox</w:t>
+            </w:r>
+          </w:p>
           <w:p/>
           <w:p>
             <w:pPr>
@@ -17374,8 +17549,83 @@
               <w:spacing w:line="312" w:lineRule="auto"/>
               <w:textAlignment w:val="baseline"/>
             </w:pPr>
-          </w:p>
-          <w:p/>
+            <w:r>
+              <w:drawing>
+                <wp:inline distT="0" distB="0" distL="0" distR="0" wp14:anchorId="6640F581" wp14:editId="65174B93">
+                  <wp:extent cx="5286375" cy="2667635"/>
+                  <wp:effectExtent l="0" t="0" r="9525" b="0"/>
+                  <wp:docPr id="2021372775" name="Picture 1"/>
+                  <wp:cNvGraphicFramePr>
+                    <a:graphicFrameLocks xmlns:a="http://schemas.openxmlformats.org/drawingml/2006/main" noChangeAspect="1"/>
+                  </wp:cNvGraphicFramePr>
+                  <a:graphic xmlns:a="http://schemas.openxmlformats.org/drawingml/2006/main">
+                    <a:graphicData uri="http://schemas.openxmlformats.org/drawingml/2006/picture">
+                      <pic:pic xmlns:pic="http://schemas.openxmlformats.org/drawingml/2006/picture">
+                        <pic:nvPicPr>
+                          <pic:cNvPr id="2021372775" name=""/>
+                          <pic:cNvPicPr/>
+                        </pic:nvPicPr>
+                        <pic:blipFill>
+                          <a:blip r:embed="rId34"/>
+                          <a:stretch>
+                            <a:fillRect/>
+                          </a:stretch>
+                        </pic:blipFill>
+                        <pic:spPr>
+                          <a:xfrm>
+                            <a:off x="0" y="0"/>
+                            <a:ext cx="5286375" cy="2667635"/>
+                          </a:xfrm>
+                          <a:prstGeom prst="rect">
+                            <a:avLst/>
+                          </a:prstGeom>
+                        </pic:spPr>
+                      </pic:pic>
+                    </a:graphicData>
+                  </a:graphic>
+                </wp:inline>
+              </w:drawing>
+            </w:r>
+          </w:p>
+          <w:p>
+            <w:r>
+              <w:drawing>
+                <wp:inline distT="0" distB="0" distL="0" distR="0" wp14:anchorId="17EFAC5A" wp14:editId="60B3A820">
+                  <wp:extent cx="5286375" cy="2527935"/>
+                  <wp:effectExtent l="0" t="0" r="9525" b="5715"/>
+                  <wp:docPr id="939868435" name="Picture 1"/>
+                  <wp:cNvGraphicFramePr>
+                    <a:graphicFrameLocks xmlns:a="http://schemas.openxmlformats.org/drawingml/2006/main" noChangeAspect="1"/>
+                  </wp:cNvGraphicFramePr>
+                  <a:graphic xmlns:a="http://schemas.openxmlformats.org/drawingml/2006/main">
+                    <a:graphicData uri="http://schemas.openxmlformats.org/drawingml/2006/picture">
+                      <pic:pic xmlns:pic="http://schemas.openxmlformats.org/drawingml/2006/picture">
+                        <pic:nvPicPr>
+                          <pic:cNvPr id="939868435" name=""/>
+                          <pic:cNvPicPr/>
+                        </pic:nvPicPr>
+                        <pic:blipFill>
+                          <a:blip r:embed="rId35"/>
+                          <a:stretch>
+                            <a:fillRect/>
+                          </a:stretch>
+                        </pic:blipFill>
+                        <pic:spPr>
+                          <a:xfrm>
+                            <a:off x="0" y="0"/>
+                            <a:ext cx="5286375" cy="2527935"/>
+                          </a:xfrm>
+                          <a:prstGeom prst="rect">
+                            <a:avLst/>
+                          </a:prstGeom>
+                        </pic:spPr>
+                      </pic:pic>
+                    </a:graphicData>
+                  </a:graphic>
+                </wp:inline>
+              </w:drawing>
+            </w:r>
+          </w:p>
         </w:tc>
       </w:tr>
       <w:tr>
@@ -17406,6 +17656,7 @@
                 <w:sz w:val="48"/>
                 <w:szCs w:val="48"/>
               </w:rPr>
+              <w:lastRenderedPageBreak/>
               <w:t>A0</w:t>
             </w:r>
             <w:r>
@@ -17441,7 +17692,11 @@
               <w:t>Which browser is this screenshot from?</w:t>
             </w:r>
           </w:p>
-          <w:p/>
+          <w:p>
+            <w:r>
+              <w:t>Brave</w:t>
+            </w:r>
+          </w:p>
           <w:p/>
           <w:p>
             <w:pPr>
@@ -17456,12 +17711,86 @@
               <w:spacing w:line="312" w:lineRule="auto"/>
               <w:textAlignment w:val="baseline"/>
             </w:pPr>
+            <w:r>
+              <w:drawing>
+                <wp:inline distT="0" distB="0" distL="0" distR="0" wp14:anchorId="6CFFEB26" wp14:editId="30ED0BB0">
+                  <wp:extent cx="5286375" cy="2598420"/>
+                  <wp:effectExtent l="0" t="0" r="9525" b="0"/>
+                  <wp:docPr id="1204035397" name="Picture 1"/>
+                  <wp:cNvGraphicFramePr>
+                    <a:graphicFrameLocks xmlns:a="http://schemas.openxmlformats.org/drawingml/2006/main" noChangeAspect="1"/>
+                  </wp:cNvGraphicFramePr>
+                  <a:graphic xmlns:a="http://schemas.openxmlformats.org/drawingml/2006/main">
+                    <a:graphicData uri="http://schemas.openxmlformats.org/drawingml/2006/picture">
+                      <pic:pic xmlns:pic="http://schemas.openxmlformats.org/drawingml/2006/picture">
+                        <pic:nvPicPr>
+                          <pic:cNvPr id="1204035397" name=""/>
+                          <pic:cNvPicPr/>
+                        </pic:nvPicPr>
+                        <pic:blipFill>
+                          <a:blip r:embed="rId36"/>
+                          <a:stretch>
+                            <a:fillRect/>
+                          </a:stretch>
+                        </pic:blipFill>
+                        <pic:spPr>
+                          <a:xfrm>
+                            <a:off x="0" y="0"/>
+                            <a:ext cx="5286375" cy="2598420"/>
+                          </a:xfrm>
+                          <a:prstGeom prst="rect">
+                            <a:avLst/>
+                          </a:prstGeom>
+                        </pic:spPr>
+                      </pic:pic>
+                    </a:graphicData>
+                  </a:graphic>
+                </wp:inline>
+              </w:drawing>
+            </w:r>
           </w:p>
           <w:p>
             <w:pPr>
               <w:spacing w:line="312" w:lineRule="auto"/>
               <w:textAlignment w:val="baseline"/>
             </w:pPr>
+            <w:r>
+              <w:drawing>
+                <wp:inline distT="0" distB="0" distL="0" distR="0" wp14:anchorId="768721EE" wp14:editId="392DAEC8">
+                  <wp:extent cx="5286375" cy="2480310"/>
+                  <wp:effectExtent l="0" t="0" r="9525" b="0"/>
+                  <wp:docPr id="1240990758" name="Picture 1"/>
+                  <wp:cNvGraphicFramePr>
+                    <a:graphicFrameLocks xmlns:a="http://schemas.openxmlformats.org/drawingml/2006/main" noChangeAspect="1"/>
+                  </wp:cNvGraphicFramePr>
+                  <a:graphic xmlns:a="http://schemas.openxmlformats.org/drawingml/2006/main">
+                    <a:graphicData uri="http://schemas.openxmlformats.org/drawingml/2006/picture">
+                      <pic:pic xmlns:pic="http://schemas.openxmlformats.org/drawingml/2006/picture">
+                        <pic:nvPicPr>
+                          <pic:cNvPr id="1240990758" name=""/>
+                          <pic:cNvPicPr/>
+                        </pic:nvPicPr>
+                        <pic:blipFill>
+                          <a:blip r:embed="rId37"/>
+                          <a:stretch>
+                            <a:fillRect/>
+                          </a:stretch>
+                        </pic:blipFill>
+                        <pic:spPr>
+                          <a:xfrm>
+                            <a:off x="0" y="0"/>
+                            <a:ext cx="5286375" cy="2480310"/>
+                          </a:xfrm>
+                          <a:prstGeom prst="rect">
+                            <a:avLst/>
+                          </a:prstGeom>
+                        </pic:spPr>
+                      </pic:pic>
+                    </a:graphicData>
+                  </a:graphic>
+                </wp:inline>
+              </w:drawing>
+            </w:r>
           </w:p>
           <w:p/>
         </w:tc>
@@ -17969,7 +18298,7 @@
           <w:szCs w:val="22"/>
         </w:rPr>
       </w:pPr>
-      <w:hyperlink r:id="rId30" w:history="1">
+      <w:hyperlink r:id="rId38" w:history="1">
         <w:r>
           <w:rPr>
             <w:rStyle w:val="Hyperlink"/>
@@ -17990,7 +18319,7 @@
           <w:szCs w:val="22"/>
         </w:rPr>
       </w:pPr>
-      <w:hyperlink r:id="rId31" w:history="1">
+      <w:hyperlink r:id="rId39" w:history="1">
         <w:r>
           <w:rPr>
             <w:rStyle w:val="Hyperlink"/>
@@ -18011,7 +18340,7 @@
           <w:szCs w:val="22"/>
         </w:rPr>
       </w:pPr>
-      <w:hyperlink r:id="rId32" w:history="1">
+      <w:hyperlink r:id="rId40" w:history="1">
         <w:r>
           <w:rPr>
             <w:rStyle w:val="Hyperlink"/>
@@ -18064,7 +18393,7 @@
           <w:szCs w:val="22"/>
         </w:rPr>
       </w:pPr>
-      <w:hyperlink r:id="rId33" w:history="1">
+      <w:hyperlink r:id="rId41" w:history="1">
         <w:r>
           <w:rPr>
             <w:rStyle w:val="Hyperlink"/>
@@ -18085,7 +18414,7 @@
           <w:szCs w:val="22"/>
         </w:rPr>
       </w:pPr>
-      <w:hyperlink r:id="rId34" w:history="1">
+      <w:hyperlink r:id="rId42" w:history="1">
         <w:r>
           <w:rPr>
             <w:rStyle w:val="Hyperlink"/>
@@ -18144,7 +18473,7 @@
           <w:u w:val="none"/>
         </w:rPr>
       </w:pPr>
-      <w:hyperlink r:id="rId35" w:history="1">
+      <w:hyperlink r:id="rId43" w:history="1">
         <w:r>
           <w:rPr>
             <w:rStyle w:val="Hyperlink"/>
@@ -18205,7 +18534,7 @@
           <w:szCs w:val="22"/>
         </w:rPr>
       </w:pPr>
-      <w:hyperlink r:id="rId36" w:history="1">
+      <w:hyperlink r:id="rId44" w:history="1">
         <w:r>
           <w:rPr>
             <w:rStyle w:val="Hyperlink"/>
@@ -18983,12 +19312,12 @@
         <w:drawing>
           <wp:inline distT="0" distB="0" distL="0" distR="0" wp14:anchorId="6BD1A762" wp14:editId="005EA0AF">
             <wp:extent cx="6489700" cy="3200400"/>
-            <wp:effectExtent l="12700" t="0" r="12700" b="0"/>
+            <wp:effectExtent l="0" t="0" r="25400" b="0"/>
             <wp:docPr id="1" name="Diagram 1"/>
             <wp:cNvGraphicFramePr/>
             <a:graphic xmlns:a="http://schemas.openxmlformats.org/drawingml/2006/main">
               <a:graphicData uri="http://schemas.openxmlformats.org/drawingml/2006/diagram">
-                <dgm:relIds xmlns:dgm="http://schemas.openxmlformats.org/drawingml/2006/diagram" xmlns:r="http://schemas.openxmlformats.org/officeDocument/2006/relationships" r:dm="rId37" r:lo="rId38" r:qs="rId39" r:cs="rId40"/>
+                <dgm:relIds xmlns:dgm="http://schemas.openxmlformats.org/drawingml/2006/diagram" xmlns:r="http://schemas.openxmlformats.org/officeDocument/2006/relationships" r:dm="rId45" r:lo="rId46" r:qs="rId47" r:cs="rId48"/>
               </a:graphicData>
             </a:graphic>
           </wp:inline>
@@ -19112,7 +19441,7 @@
                     <pic:cNvPicPr/>
                   </pic:nvPicPr>
                   <pic:blipFill>
-                    <a:blip r:embed="rId42" cstate="print">
+                    <a:blip r:embed="rId50" cstate="print">
                       <a:extLst>
                         <a:ext uri="{28A0092B-C50C-407E-A947-70E740481C1C}">
                           <a14:useLocalDpi xmlns:a14="http://schemas.microsoft.com/office/drawing/2010/main" val="0"/>
@@ -19161,7 +19490,7 @@
                     <pic:cNvPicPr/>
                   </pic:nvPicPr>
                   <pic:blipFill>
-                    <a:blip r:embed="rId43" cstate="print">
+                    <a:blip r:embed="rId51" cstate="print">
                       <a:extLst>
                         <a:ext uri="{28A0092B-C50C-407E-A947-70E740481C1C}">
                           <a14:useLocalDpi xmlns:a14="http://schemas.microsoft.com/office/drawing/2010/main" val="0"/>
@@ -19244,7 +19573,7 @@
                     <pic:cNvPicPr/>
                   </pic:nvPicPr>
                   <pic:blipFill>
-                    <a:blip r:embed="rId44" cstate="print">
+                    <a:blip r:embed="rId52" cstate="print">
                       <a:extLst>
                         <a:ext uri="{28A0092B-C50C-407E-A947-70E740481C1C}">
                           <a14:useLocalDpi xmlns:a14="http://schemas.microsoft.com/office/drawing/2010/main" val="0"/>
@@ -19293,7 +19622,7 @@
                     <pic:cNvPicPr/>
                   </pic:nvPicPr>
                   <pic:blipFill>
-                    <a:blip r:embed="rId45" cstate="print">
+                    <a:blip r:embed="rId53" cstate="print">
                       <a:extLst>
                         <a:ext uri="{28A0092B-C50C-407E-A947-70E740481C1C}">
                           <a14:useLocalDpi xmlns:a14="http://schemas.microsoft.com/office/drawing/2010/main" val="0"/>
@@ -19341,7 +19670,7 @@
                     <pic:cNvPicPr/>
                   </pic:nvPicPr>
                   <pic:blipFill>
-                    <a:blip r:embed="rId46" cstate="print">
+                    <a:blip r:embed="rId54" cstate="print">
                       <a:extLst>
                         <a:ext uri="{28A0092B-C50C-407E-A947-70E740481C1C}">
                           <a14:useLocalDpi xmlns:a14="http://schemas.microsoft.com/office/drawing/2010/main" val="0"/>
@@ -19390,7 +19719,7 @@
                     <pic:cNvPicPr/>
                   </pic:nvPicPr>
                   <pic:blipFill>
-                    <a:blip r:embed="rId47" cstate="print">
+                    <a:blip r:embed="rId55" cstate="print">
                       <a:extLst>
                         <a:ext uri="{28A0092B-C50C-407E-A947-70E740481C1C}">
                           <a14:useLocalDpi xmlns:a14="http://schemas.microsoft.com/office/drawing/2010/main" val="0"/>
@@ -19463,7 +19792,7 @@
                     <pic:cNvPicPr/>
                   </pic:nvPicPr>
                   <pic:blipFill rotWithShape="1">
-                    <a:blip r:embed="rId48" cstate="print">
+                    <a:blip r:embed="rId56" cstate="print">
                       <a:extLst>
                         <a:ext uri="{28A0092B-C50C-407E-A947-70E740481C1C}">
                           <a14:useLocalDpi xmlns:a14="http://schemas.microsoft.com/office/drawing/2010/main" val="0"/>
@@ -19531,7 +19860,7 @@
                     <pic:cNvPicPr/>
                   </pic:nvPicPr>
                   <pic:blipFill>
-                    <a:blip r:embed="rId49" cstate="print">
+                    <a:blip r:embed="rId57" cstate="print">
                       <a:extLst>
                         <a:ext uri="{28A0092B-C50C-407E-A947-70E740481C1C}">
                           <a14:useLocalDpi xmlns:a14="http://schemas.microsoft.com/office/drawing/2010/main" val="0"/>
@@ -19594,7 +19923,7 @@
                     <pic:cNvPicPr/>
                   </pic:nvPicPr>
                   <pic:blipFill>
-                    <a:blip r:embed="rId50" cstate="print">
+                    <a:blip r:embed="rId58" cstate="print">
                       <a:extLst>
                         <a:ext uri="{28A0092B-C50C-407E-A947-70E740481C1C}">
                           <a14:useLocalDpi xmlns:a14="http://schemas.microsoft.com/office/drawing/2010/main" val="0"/>
@@ -19652,7 +19981,7 @@
                     <pic:cNvPicPr/>
                   </pic:nvPicPr>
                   <pic:blipFill>
-                    <a:blip r:embed="rId51" cstate="print">
+                    <a:blip r:embed="rId59" cstate="print">
                       <a:extLst>
                         <a:ext uri="{28A0092B-C50C-407E-A947-70E740481C1C}">
                           <a14:useLocalDpi xmlns:a14="http://schemas.microsoft.com/office/drawing/2010/main" val="0"/>
@@ -19813,8 +20142,8 @@
     </w:p>
     <w:p/>
     <w:sectPr>
-      <w:headerReference w:type="default" r:id="rId52"/>
-      <w:footerReference w:type="default" r:id="rId53"/>
+      <w:headerReference w:type="default" r:id="rId60"/>
+      <w:footerReference w:type="default" r:id="rId61"/>
       <w:type w:val="continuous"/>
       <w:pgSz w:w="11906" w:h="16838" w:code="9"/>
       <w:pgMar w:top="851" w:right="851" w:bottom="851" w:left="851" w:header="567" w:footer="342" w:gutter="0"/>
@@ -31284,7 +31613,7 @@
   <dgm:whole/>
   <dgm:extLst>
     <a:ext uri="http://schemas.microsoft.com/office/drawing/2008/diagram">
-      <dsp:dataModelExt xmlns:dsp="http://schemas.microsoft.com/office/drawing/2008/diagram" relId="rId41" minVer="http://schemas.openxmlformats.org/drawingml/2006/diagram"/>
+      <dsp:dataModelExt xmlns:dsp="http://schemas.microsoft.com/office/drawing/2008/diagram" relId="rId49" minVer="http://schemas.openxmlformats.org/drawingml/2006/diagram"/>
     </a:ext>
   </dgm:extLst>
 </dgm:dataModel>

</xml_diff>